<commit_message>
modify the write nandflash command
</commit_message>
<xml_diff>
--- a/调试记录.docx
+++ b/调试记录.docx
@@ -3186,16 +3186,16 @@
       </w:pPr>
       <w:r>
         <w:rPr/>
-        <w:t>//nand erase 0x780000 0x1F880000</w:t>
-      </w:r>
-    </w:p>
-    <w:p>
-      <w:pPr>
-        <w:pStyle w:val="style0"/>
-      </w:pPr>
-      <w:r>
-        <w:rPr/>
-        <w:t>nand erase 0x780000 0x3200000</w:t>
+        <w:t>nand erase 0x780000 0x1F880000</w:t>
+      </w:r>
+    </w:p>
+    <w:p>
+      <w:pPr>
+        <w:pStyle w:val="style0"/>
+      </w:pPr>
+      <w:r>
+        <w:rPr/>
+        <w:t>//nand erase 0x780000 0x3200000</w:t>
       </w:r>
     </w:p>
     <w:p>
@@ -5896,7 +5896,7 @@
       <w:pgNumType w:fmt="decimal"/>
       <w:formProt w:val="false"/>
       <w:textDirection w:val="lrTb"/>
-      <w:docGrid w:charSpace="54067" w:linePitch="474" w:type="lines"/>
+      <w:docGrid w:charSpace="60210" w:linePitch="504" w:type="lines"/>
     </w:sectPr>
   </w:body>
 </w:document>
@@ -5930,6 +5930,11 @@
         <w:rPr/>
       </w:r>
     </w:p>
+    <w:p>
+      <w:r>
+        <w:rPr/>
+      </w:r>
+    </w:p>
   </w:comment>
   <w:comment w:author="" w:date="2014-09-19T10:19:34Z" w:id="1">
     <w:p>
@@ -5957,6 +5962,11 @@
         <w:rPr/>
       </w:r>
     </w:p>
+    <w:p>
+      <w:r>
+        <w:rPr/>
+      </w:r>
+    </w:p>
   </w:comment>
   <w:comment w:author="" w:date="2014-09-19T10:26:12Z" w:id="2">
     <w:p>
@@ -5979,8 +5989,18 @@
         <w:rPr/>
       </w:r>
     </w:p>
+    <w:p>
+      <w:r>
+        <w:rPr/>
+      </w:r>
+    </w:p>
   </w:comment>
   <w:comment w:author="" w:date="2014-09-19T10:26:12Z" w:id="3">
+    <w:p>
+      <w:r>
+        <w:rPr/>
+      </w:r>
+    </w:p>
     <w:p>
       <w:r>
         <w:rPr/>

</xml_diff>

<commit_message>
add some infomation doc
</commit_message>
<xml_diff>
--- a/调试记录.docx
+++ b/调试记录.docx
@@ -3831,6 +3831,15 @@
       <w:r>
         <w:rPr/>
         <w:t>log gpzda ontime 1</w:t>
+      </w:r>
+    </w:p>
+    <w:p>
+      <w:pPr>
+        <w:pStyle w:val="style0"/>
+      </w:pPr>
+      <w:r>
+        <w:rPr/>
+        <w:t>log bestsatsa ontime 2</w:t>
       </w:r>
     </w:p>
     <w:p>
@@ -5896,7 +5905,7 @@
       <w:pgNumType w:fmt="decimal"/>
       <w:formProt w:val="false"/>
       <w:textDirection w:val="lrTb"/>
-      <w:docGrid w:charSpace="60210" w:linePitch="504" w:type="lines"/>
+      <w:docGrid w:charSpace="66150" w:linePitch="533" w:type="lines"/>
     </w:sectPr>
   </w:body>
 </w:document>
@@ -5935,6 +5944,11 @@
         <w:rPr/>
       </w:r>
     </w:p>
+    <w:p>
+      <w:r>
+        <w:rPr/>
+      </w:r>
+    </w:p>
   </w:comment>
   <w:comment w:author="" w:date="2014-09-19T10:19:34Z" w:id="1">
     <w:p>
@@ -5967,6 +5981,11 @@
         <w:rPr/>
       </w:r>
     </w:p>
+    <w:p>
+      <w:r>
+        <w:rPr/>
+      </w:r>
+    </w:p>
   </w:comment>
   <w:comment w:author="" w:date="2014-09-19T10:26:12Z" w:id="2">
     <w:p>
@@ -5994,8 +6013,18 @@
         <w:rPr/>
       </w:r>
     </w:p>
+    <w:p>
+      <w:r>
+        <w:rPr/>
+      </w:r>
+    </w:p>
   </w:comment>
   <w:comment w:author="" w:date="2014-09-19T10:26:12Z" w:id="3">
+    <w:p>
+      <w:r>
+        <w:rPr/>
+      </w:r>
+    </w:p>
     <w:p>
       <w:r>
         <w:rPr/>

</xml_diff>